<commit_message>
Updated measure specification document
</commit_message>
<xml_diff>
--- a/design_docs/Add_Sensor Calibration_Measure_Specification.docx
+++ b/design_docs/Add_Sensor Calibration_Measure_Specification.docx
@@ -4093,21 +4093,6 @@
       </w:pPr>
       <w:r>
         <w:t xml:space="preserve">Secondary School  </w:t>
-      </w:r>
-    </w:p>
-    <w:p>
-      <w:pPr>
-        <w:pStyle w:val="ListParagraph"/>
-        <w:numPr>
-          <w:ilvl w:val="0"/>
-          <w:numId w:val="6"/>
-        </w:numPr>
-      </w:pPr>
-      <w:r>
-        <w:t>Primary School</w:t>
-      </w:r>
-      <w:r>
-        <w:t xml:space="preserve"> </w:t>
       </w:r>
     </w:p>
     <w:p>
@@ -4298,7 +4283,6 @@
       <w:pPr>
         <w:pStyle w:val="ListParagraph"/>
       </w:pPr>
-      <w:bookmarkStart w:id="0" w:name="_GoBack"/>
       <w:r>
         <w:rPr>
           <w:noProof/>
@@ -4340,7 +4324,6 @@
           </wp:inline>
         </w:drawing>
       </w:r>
-      <w:bookmarkEnd w:id="0"/>
     </w:p>
     <w:p>
       <w:pPr>
@@ -4380,104 +4363,8 @@
         </w:numPr>
       </w:pPr>
       <w:r>
-        <w:t>Small Office</w:t>
-      </w:r>
-    </w:p>
-    <w:p>
-      <w:pPr>
-        <w:ind w:left="360"/>
-      </w:pPr>
-      <w:r>
-        <w:rPr>
-          <w:noProof/>
-        </w:rPr>
-        <w:drawing>
-          <wp:inline distT="0" distB="0" distL="0" distR="0" wp14:anchorId="5B2E0169" wp14:editId="0EF903EC">
-            <wp:extent cx="4427642" cy="1613535"/>
-            <wp:effectExtent l="0" t="0" r="0" b="5715"/>
-            <wp:docPr id="1" name="Picture 1"/>
-            <wp:cNvGraphicFramePr>
-              <a:graphicFrameLocks xmlns:a="http://schemas.openxmlformats.org/drawingml/2006/main" noChangeAspect="1"/>
-            </wp:cNvGraphicFramePr>
-            <a:graphic xmlns:a="http://schemas.openxmlformats.org/drawingml/2006/main">
-              <a:graphicData uri="http://schemas.openxmlformats.org/drawingml/2006/picture">
-                <pic:pic xmlns:pic="http://schemas.openxmlformats.org/drawingml/2006/picture">
-                  <pic:nvPicPr>
-                    <pic:cNvPr id="0" name=""/>
-                    <pic:cNvPicPr/>
-                  </pic:nvPicPr>
-                  <pic:blipFill>
-                    <a:blip r:embed="rId13"/>
-                    <a:stretch>
-                      <a:fillRect/>
-                    </a:stretch>
-                  </pic:blipFill>
-                  <pic:spPr>
-                    <a:xfrm>
-                      <a:off x="0" y="0"/>
-                      <a:ext cx="4427642" cy="1613535"/>
-                    </a:xfrm>
-                    <a:prstGeom prst="rect">
-                      <a:avLst/>
-                    </a:prstGeom>
-                  </pic:spPr>
-                </pic:pic>
-              </a:graphicData>
-            </a:graphic>
-          </wp:inline>
-        </w:drawing>
-      </w:r>
-    </w:p>
-    <w:p>
-      <w:pPr>
-        <w:ind w:left="360"/>
-      </w:pPr>
-      <w:r>
-        <w:rPr>
-          <w:noProof/>
-        </w:rPr>
-        <w:lastRenderedPageBreak/>
-        <w:drawing>
-          <wp:inline distT="0" distB="0" distL="0" distR="0" wp14:anchorId="5AD44AC1" wp14:editId="766666BE">
-            <wp:extent cx="5295900" cy="2929152"/>
-            <wp:effectExtent l="0" t="0" r="0" b="5080"/>
-            <wp:docPr id="2" name="Picture 2"/>
-            <wp:cNvGraphicFramePr>
-              <a:graphicFrameLocks xmlns:a="http://schemas.openxmlformats.org/drawingml/2006/main" noChangeAspect="1"/>
-            </wp:cNvGraphicFramePr>
-            <a:graphic xmlns:a="http://schemas.openxmlformats.org/drawingml/2006/main">
-              <a:graphicData uri="http://schemas.openxmlformats.org/drawingml/2006/picture">
-                <pic:pic xmlns:pic="http://schemas.openxmlformats.org/drawingml/2006/picture">
-                  <pic:nvPicPr>
-                    <pic:cNvPr id="0" name=""/>
-                    <pic:cNvPicPr/>
-                  </pic:nvPicPr>
-                  <pic:blipFill>
-                    <a:blip r:embed="rId14"/>
-                    <a:stretch>
-                      <a:fillRect/>
-                    </a:stretch>
-                  </pic:blipFill>
-                  <pic:spPr>
-                    <a:xfrm>
-                      <a:off x="0" y="0"/>
-                      <a:ext cx="5301878" cy="2932458"/>
-                    </a:xfrm>
-                    <a:prstGeom prst="rect">
-                      <a:avLst/>
-                    </a:prstGeom>
-                  </pic:spPr>
-                </pic:pic>
-              </a:graphicData>
-            </a:graphic>
-          </wp:inline>
-        </w:drawing>
-      </w:r>
-    </w:p>
-    <w:p>
-      <w:pPr>
-        <w:ind w:left="360"/>
-      </w:pPr>
+        <w:t>Medium Office</w:t>
+      </w:r>
     </w:p>
     <w:p>
       <w:pPr>
@@ -4488,7 +4375,7 @@
         </w:numPr>
       </w:pPr>
       <w:r>
-        <w:t>Medium Office</w:t>
+        <w:t>Stand-Alone Retail</w:t>
       </w:r>
     </w:p>
     <w:p>
@@ -4500,7 +4387,7 @@
         </w:numPr>
       </w:pPr>
       <w:r>
-        <w:t>Stand-Alone Retail</w:t>
+        <w:t>Strip Mall</w:t>
       </w:r>
     </w:p>
     <w:p>
@@ -4512,7 +4399,7 @@
         </w:numPr>
       </w:pPr>
       <w:r>
-        <w:t>Strip Mall</w:t>
+        <w:t>Supermarket</w:t>
       </w:r>
     </w:p>
     <w:p>
@@ -4524,7 +4411,7 @@
         </w:numPr>
       </w:pPr>
       <w:r>
-        <w:t>Supermarket</w:t>
+        <w:t>Quick Service Restaurant</w:t>
       </w:r>
     </w:p>
     <w:p>
@@ -4536,7 +4423,7 @@
         </w:numPr>
       </w:pPr>
       <w:r>
-        <w:t>Quick Service Restaurant</w:t>
+        <w:t>Full Service Restaurant</w:t>
       </w:r>
     </w:p>
     <w:p>
@@ -4548,92 +4435,133 @@
         </w:numPr>
       </w:pPr>
       <w:r>
-        <w:t>Full Service Restaurant</w:t>
-      </w:r>
+        <w:t>Small Hotel</w:t>
+      </w:r>
+    </w:p>
+    <w:p>
+      <w:pPr>
+        <w:pStyle w:val="ListParagraph"/>
+      </w:pPr>
+    </w:p>
+    <w:p>
+      <w:pPr>
+        <w:pStyle w:val="ListParagraph"/>
+      </w:pPr>
+    </w:p>
+    <w:p>
+      <w:pPr>
+        <w:spacing w:after="0"/>
+        <w:rPr>
+          <w:b/>
+        </w:rPr>
+      </w:pPr>
+      <w:r>
+        <w:rPr>
+          <w:b/>
+        </w:rPr>
+        <w:t>This measure does not apply to</w:t>
+      </w:r>
+      <w:r>
+        <w:rPr>
+          <w:b/>
+        </w:rPr>
+        <w:t>:</w:t>
+      </w:r>
+    </w:p>
+    <w:p>
+      <w:pPr>
+        <w:spacing w:after="0"/>
+        <w:rPr>
+          <w:b/>
+        </w:rPr>
+      </w:pPr>
     </w:p>
     <w:p>
       <w:pPr>
         <w:pStyle w:val="ListParagraph"/>
         <w:numPr>
           <w:ilvl w:val="0"/>
-          <w:numId w:val="6"/>
+          <w:numId w:val="28"/>
         </w:numPr>
-      </w:pPr>
-      <w:r>
-        <w:t>Small Hotel</w:t>
+        <w:spacing w:after="0"/>
+        <w:rPr>
+          <w:b/>
+        </w:rPr>
+      </w:pPr>
+      <w:r>
+        <w:t>Primary School</w:t>
       </w:r>
     </w:p>
     <w:p>
       <w:pPr>
         <w:pStyle w:val="ListParagraph"/>
-      </w:pPr>
-    </w:p>
-    <w:p>
-      <w:pPr>
+        <w:numPr>
+          <w:ilvl w:val="0"/>
+          <w:numId w:val="28"/>
+        </w:numPr>
+      </w:pPr>
+      <w:r>
+        <w:t>Small Office</w:t>
+      </w:r>
+    </w:p>
+    <w:p>
+      <w:pPr>
+        <w:pStyle w:val="ListParagraph"/>
         <w:spacing w:after="0"/>
         <w:rPr>
           <w:b/>
         </w:rPr>
       </w:pPr>
-      <w:r>
+    </w:p>
+    <w:p>
+      <w:pPr>
+        <w:spacing w:after="0"/>
         <w:rPr>
           <w:b/>
         </w:rPr>
-        <w:t>This measure does not apply to</w:t>
-      </w:r>
-      <w:r>
+      </w:pPr>
+    </w:p>
+    <w:p>
+      <w:r>
+        <w:t xml:space="preserve">NOTE: </w:t>
+      </w:r>
+      <w:bookmarkStart w:id="0" w:name="_GoBack"/>
+      <w:r>
+        <w:t xml:space="preserve">Airside </w:t>
+      </w:r>
+      <w:r>
+        <w:t xml:space="preserve">Economizers </w:t>
+      </w:r>
+      <w:r>
+        <w:t xml:space="preserve">and specific controls </w:t>
+      </w:r>
+      <w:r>
+        <w:t>are present</w:t>
+      </w:r>
+      <w:r>
+        <w:t xml:space="preserve"> in different variants of the prototype models based on both the strictness of the particular 90.1 standard and the location of the prototype model. </w:t>
+      </w:r>
+    </w:p>
+    <w:bookmarkEnd w:id="0"/>
+    <w:p>
+      <w:pPr>
+        <w:spacing w:after="0"/>
         <w:rPr>
           <w:b/>
         </w:rPr>
-        <w:t>:</w:t>
-      </w:r>
-    </w:p>
-    <w:p>
-      <w:pPr>
-        <w:spacing w:after="0"/>
+      </w:pPr>
+    </w:p>
+    <w:p>
+      <w:pPr>
         <w:rPr>
           <w:b/>
         </w:rPr>
       </w:pPr>
-    </w:p>
-    <w:p>
-      <w:r>
-        <w:t xml:space="preserve">NOTE: </w:t>
-      </w:r>
-      <w:r>
-        <w:t xml:space="preserve">Airside </w:t>
-      </w:r>
-      <w:r>
-        <w:t xml:space="preserve">Economizers </w:t>
-      </w:r>
-      <w:r>
-        <w:t xml:space="preserve">and specific controls </w:t>
-      </w:r>
-      <w:r>
-        <w:t>are present</w:t>
-      </w:r>
-      <w:r>
-        <w:t xml:space="preserve"> in different variants of the prototype models based on both the strictness of the particular 90.1 standard and the location of the prototype model. </w:t>
-      </w:r>
-    </w:p>
-    <w:p>
-      <w:pPr>
-        <w:spacing w:after="0"/>
+      <w:r>
         <w:rPr>
           <w:b/>
         </w:rPr>
-      </w:pPr>
-    </w:p>
-    <w:p>
-      <w:pPr>
-        <w:rPr>
-          <w:b/>
-        </w:rPr>
-      </w:pPr>
-      <w:r>
-        <w:rPr>
-          <w:b/>
-        </w:rPr>
+        <w:lastRenderedPageBreak/>
         <w:t>Test results:</w:t>
       </w:r>
     </w:p>
@@ -4698,7 +4626,7 @@
         <w:adjustRightInd w:val="0"/>
         <w:spacing w:after="0" w:line="240" w:lineRule="auto"/>
       </w:pPr>
-      <w:hyperlink r:id="rId15" w:history="1">
+      <w:hyperlink r:id="rId13" w:history="1">
         <w:r>
           <w:rPr>
             <w:rStyle w:val="Hyperlink"/>
@@ -4814,7 +4742,7 @@
     </w:p>
     <w:p/>
     <w:sectPr>
-      <w:footerReference w:type="default" r:id="rId16"/>
+      <w:footerReference w:type="default" r:id="rId14"/>
       <w:pgSz w:w="12240" w:h="15840"/>
       <w:pgMar w:top="1440" w:right="1440" w:bottom="1440" w:left="1440" w:header="720" w:footer="720" w:gutter="0"/>
       <w:cols w:space="720"/>
@@ -4885,7 +4813,7 @@
           <w:rPr>
             <w:noProof/>
           </w:rPr>
-          <w:t>4</w:t>
+          <w:t>3</w:t>
         </w:r>
         <w:r>
           <w:rPr>
@@ -5199,6 +5127,96 @@
     </w:lvl>
   </w:abstractNum>
   <w:abstractNum w:abstractNumId="3">
+    <w:nsid w:val="0DB03FDA"/>
+    <w:multiLevelType w:val="hybridMultilevel"/>
+    <w:tmpl w:val="FAE48ED8"/>
+    <w:lvl w:ilvl="0" w:tplc="04090011">
+      <w:start w:val="1"/>
+      <w:numFmt w:val="decimal"/>
+      <w:lvlText w:val="%1)"/>
+      <w:lvlJc w:val="left"/>
+      <w:pPr>
+        <w:ind w:left="720" w:hanging="360"/>
+      </w:pPr>
+      <w:rPr>
+        <w:rFonts w:hint="default"/>
+        <w:b w:val="0"/>
+      </w:rPr>
+    </w:lvl>
+    <w:lvl w:ilvl="1" w:tplc="04090019" w:tentative="1">
+      <w:start w:val="1"/>
+      <w:numFmt w:val="lowerLetter"/>
+      <w:lvlText w:val="%2."/>
+      <w:lvlJc w:val="left"/>
+      <w:pPr>
+        <w:ind w:left="1440" w:hanging="360"/>
+      </w:pPr>
+    </w:lvl>
+    <w:lvl w:ilvl="2" w:tplc="0409001B" w:tentative="1">
+      <w:start w:val="1"/>
+      <w:numFmt w:val="lowerRoman"/>
+      <w:lvlText w:val="%3."/>
+      <w:lvlJc w:val="right"/>
+      <w:pPr>
+        <w:ind w:left="2160" w:hanging="180"/>
+      </w:pPr>
+    </w:lvl>
+    <w:lvl w:ilvl="3" w:tplc="0409000F" w:tentative="1">
+      <w:start w:val="1"/>
+      <w:numFmt w:val="decimal"/>
+      <w:lvlText w:val="%4."/>
+      <w:lvlJc w:val="left"/>
+      <w:pPr>
+        <w:ind w:left="2880" w:hanging="360"/>
+      </w:pPr>
+    </w:lvl>
+    <w:lvl w:ilvl="4" w:tplc="04090019" w:tentative="1">
+      <w:start w:val="1"/>
+      <w:numFmt w:val="lowerLetter"/>
+      <w:lvlText w:val="%5."/>
+      <w:lvlJc w:val="left"/>
+      <w:pPr>
+        <w:ind w:left="3600" w:hanging="360"/>
+      </w:pPr>
+    </w:lvl>
+    <w:lvl w:ilvl="5" w:tplc="0409001B" w:tentative="1">
+      <w:start w:val="1"/>
+      <w:numFmt w:val="lowerRoman"/>
+      <w:lvlText w:val="%6."/>
+      <w:lvlJc w:val="right"/>
+      <w:pPr>
+        <w:ind w:left="4320" w:hanging="180"/>
+      </w:pPr>
+    </w:lvl>
+    <w:lvl w:ilvl="6" w:tplc="0409000F" w:tentative="1">
+      <w:start w:val="1"/>
+      <w:numFmt w:val="decimal"/>
+      <w:lvlText w:val="%7."/>
+      <w:lvlJc w:val="left"/>
+      <w:pPr>
+        <w:ind w:left="5040" w:hanging="360"/>
+      </w:pPr>
+    </w:lvl>
+    <w:lvl w:ilvl="7" w:tplc="04090019" w:tentative="1">
+      <w:start w:val="1"/>
+      <w:numFmt w:val="lowerLetter"/>
+      <w:lvlText w:val="%8."/>
+      <w:lvlJc w:val="left"/>
+      <w:pPr>
+        <w:ind w:left="5760" w:hanging="360"/>
+      </w:pPr>
+    </w:lvl>
+    <w:lvl w:ilvl="8" w:tplc="0409001B" w:tentative="1">
+      <w:start w:val="1"/>
+      <w:numFmt w:val="lowerRoman"/>
+      <w:lvlText w:val="%9."/>
+      <w:lvlJc w:val="right"/>
+      <w:pPr>
+        <w:ind w:left="6480" w:hanging="180"/>
+      </w:pPr>
+    </w:lvl>
+  </w:abstractNum>
+  <w:abstractNum w:abstractNumId="4">
     <w:nsid w:val="10CC2499"/>
     <w:multiLevelType w:val="hybridMultilevel"/>
     <w:tmpl w:val="72F20EF4"/>
@@ -5284,7 +5302,7 @@
       </w:pPr>
     </w:lvl>
   </w:abstractNum>
-  <w:abstractNum w:abstractNumId="4">
+  <w:abstractNum w:abstractNumId="5">
     <w:nsid w:val="10F07165"/>
     <w:multiLevelType w:val="hybridMultilevel"/>
     <w:tmpl w:val="11A2DFB2"/>
@@ -5373,7 +5391,7 @@
       </w:pPr>
     </w:lvl>
   </w:abstractNum>
-  <w:abstractNum w:abstractNumId="5">
+  <w:abstractNum w:abstractNumId="6">
     <w:nsid w:val="15DE10C2"/>
     <w:multiLevelType w:val="hybridMultilevel"/>
     <w:tmpl w:val="08C488EA"/>
@@ -5463,7 +5481,7 @@
       </w:pPr>
     </w:lvl>
   </w:abstractNum>
-  <w:abstractNum w:abstractNumId="6">
+  <w:abstractNum w:abstractNumId="7">
     <w:nsid w:val="1A100503"/>
     <w:multiLevelType w:val="hybridMultilevel"/>
     <w:tmpl w:val="F0349214"/>
@@ -5576,7 +5594,7 @@
       </w:rPr>
     </w:lvl>
   </w:abstractNum>
-  <w:abstractNum w:abstractNumId="7">
+  <w:abstractNum w:abstractNumId="8">
     <w:nsid w:val="214E72BF"/>
     <w:multiLevelType w:val="hybridMultilevel"/>
     <w:tmpl w:val="A4D07084"/>
@@ -5689,7 +5707,7 @@
       </w:rPr>
     </w:lvl>
   </w:abstractNum>
-  <w:abstractNum w:abstractNumId="8">
+  <w:abstractNum w:abstractNumId="9">
     <w:nsid w:val="216F6153"/>
     <w:multiLevelType w:val="hybridMultilevel"/>
     <w:tmpl w:val="D0806956"/>
@@ -5775,7 +5793,7 @@
       </w:pPr>
     </w:lvl>
   </w:abstractNum>
-  <w:abstractNum w:abstractNumId="9">
+  <w:abstractNum w:abstractNumId="10">
     <w:nsid w:val="2DAA013A"/>
     <w:multiLevelType w:val="hybridMultilevel"/>
     <w:tmpl w:val="BADC2036"/>
@@ -5867,7 +5885,7 @@
       </w:pPr>
     </w:lvl>
   </w:abstractNum>
-  <w:abstractNum w:abstractNumId="10">
+  <w:abstractNum w:abstractNumId="11">
     <w:nsid w:val="2EE950D5"/>
     <w:multiLevelType w:val="hybridMultilevel"/>
     <w:tmpl w:val="72F20EF4"/>
@@ -5953,7 +5971,7 @@
       </w:pPr>
     </w:lvl>
   </w:abstractNum>
-  <w:abstractNum w:abstractNumId="11">
+  <w:abstractNum w:abstractNumId="12">
     <w:nsid w:val="30CB251D"/>
     <w:multiLevelType w:val="hybridMultilevel"/>
     <w:tmpl w:val="B5448B50"/>
@@ -6042,7 +6060,7 @@
       </w:pPr>
     </w:lvl>
   </w:abstractNum>
-  <w:abstractNum w:abstractNumId="12">
+  <w:abstractNum w:abstractNumId="13">
     <w:nsid w:val="412315C8"/>
     <w:multiLevelType w:val="hybridMultilevel"/>
     <w:tmpl w:val="AD44ADC8"/>
@@ -6155,7 +6173,7 @@
       </w:rPr>
     </w:lvl>
   </w:abstractNum>
-  <w:abstractNum w:abstractNumId="13">
+  <w:abstractNum w:abstractNumId="14">
     <w:nsid w:val="45C736E9"/>
     <w:multiLevelType w:val="hybridMultilevel"/>
     <w:tmpl w:val="8AF07BCA"/>
@@ -6268,7 +6286,7 @@
       </w:rPr>
     </w:lvl>
   </w:abstractNum>
-  <w:abstractNum w:abstractNumId="14">
+  <w:abstractNum w:abstractNumId="15">
     <w:nsid w:val="468B00EF"/>
     <w:multiLevelType w:val="hybridMultilevel"/>
     <w:tmpl w:val="B99648AA"/>
@@ -6357,7 +6375,7 @@
       </w:pPr>
     </w:lvl>
   </w:abstractNum>
-  <w:abstractNum w:abstractNumId="15">
+  <w:abstractNum w:abstractNumId="16">
     <w:nsid w:val="4AA31A2F"/>
     <w:multiLevelType w:val="hybridMultilevel"/>
     <w:tmpl w:val="8596341E"/>
@@ -6470,7 +6488,7 @@
       </w:rPr>
     </w:lvl>
   </w:abstractNum>
-  <w:abstractNum w:abstractNumId="16">
+  <w:abstractNum w:abstractNumId="17">
     <w:nsid w:val="4AE62057"/>
     <w:multiLevelType w:val="hybridMultilevel"/>
     <w:tmpl w:val="9FE6CF7C"/>
@@ -6583,7 +6601,7 @@
       </w:rPr>
     </w:lvl>
   </w:abstractNum>
-  <w:abstractNum w:abstractNumId="17">
+  <w:abstractNum w:abstractNumId="18">
     <w:nsid w:val="4DC25931"/>
     <w:multiLevelType w:val="hybridMultilevel"/>
     <w:tmpl w:val="A296E340"/>
@@ -6696,7 +6714,7 @@
       </w:rPr>
     </w:lvl>
   </w:abstractNum>
-  <w:abstractNum w:abstractNumId="18">
+  <w:abstractNum w:abstractNumId="19">
     <w:nsid w:val="61AA03EB"/>
     <w:multiLevelType w:val="hybridMultilevel"/>
     <w:tmpl w:val="84AADF76"/>
@@ -6782,7 +6800,7 @@
       </w:pPr>
     </w:lvl>
   </w:abstractNum>
-  <w:abstractNum w:abstractNumId="19">
+  <w:abstractNum w:abstractNumId="20">
     <w:nsid w:val="62616C27"/>
     <w:multiLevelType w:val="hybridMultilevel"/>
     <w:tmpl w:val="BADC2036"/>
@@ -6874,7 +6892,7 @@
       </w:pPr>
     </w:lvl>
   </w:abstractNum>
-  <w:abstractNum w:abstractNumId="20">
+  <w:abstractNum w:abstractNumId="21">
     <w:nsid w:val="69D42B1B"/>
     <w:multiLevelType w:val="hybridMultilevel"/>
     <w:tmpl w:val="A630FB64"/>
@@ -6987,7 +7005,7 @@
       </w:rPr>
     </w:lvl>
   </w:abstractNum>
-  <w:abstractNum w:abstractNumId="21">
+  <w:abstractNum w:abstractNumId="22">
     <w:nsid w:val="6ABD337A"/>
     <w:multiLevelType w:val="hybridMultilevel"/>
     <w:tmpl w:val="0A5228DC"/>
@@ -7100,7 +7118,7 @@
       </w:rPr>
     </w:lvl>
   </w:abstractNum>
-  <w:abstractNum w:abstractNumId="22">
+  <w:abstractNum w:abstractNumId="23">
     <w:nsid w:val="6C303356"/>
     <w:multiLevelType w:val="hybridMultilevel"/>
     <w:tmpl w:val="A15A717A"/>
@@ -7213,7 +7231,7 @@
       </w:rPr>
     </w:lvl>
   </w:abstractNum>
-  <w:abstractNum w:abstractNumId="23">
+  <w:abstractNum w:abstractNumId="24">
     <w:nsid w:val="6C3163D1"/>
     <w:multiLevelType w:val="hybridMultilevel"/>
     <w:tmpl w:val="B99648AA"/>
@@ -7302,7 +7320,7 @@
       </w:pPr>
     </w:lvl>
   </w:abstractNum>
-  <w:abstractNum w:abstractNumId="24">
+  <w:abstractNum w:abstractNumId="25">
     <w:nsid w:val="6C426B3A"/>
     <w:multiLevelType w:val="hybridMultilevel"/>
     <w:tmpl w:val="ACCA36C8"/>
@@ -7391,7 +7409,7 @@
       </w:pPr>
     </w:lvl>
   </w:abstractNum>
-  <w:abstractNum w:abstractNumId="25">
+  <w:abstractNum w:abstractNumId="26">
     <w:nsid w:val="78EB347B"/>
     <w:multiLevelType w:val="hybridMultilevel"/>
     <w:tmpl w:val="BADC2036"/>
@@ -7483,7 +7501,7 @@
       </w:pPr>
     </w:lvl>
   </w:abstractNum>
-  <w:abstractNum w:abstractNumId="26">
+  <w:abstractNum w:abstractNumId="27">
     <w:nsid w:val="7F4851A5"/>
     <w:multiLevelType w:val="hybridMultilevel"/>
     <w:tmpl w:val="64CC5414"/>
@@ -7573,85 +7591,88 @@
     </w:lvl>
   </w:abstractNum>
   <w:num w:numId="1">
+    <w:abstractNumId w:val="22"/>
+  </w:num>
+  <w:num w:numId="2">
+    <w:abstractNumId w:val="14"/>
+  </w:num>
+  <w:num w:numId="3">
+    <w:abstractNumId w:val="16"/>
+  </w:num>
+  <w:num w:numId="4">
     <w:abstractNumId w:val="21"/>
   </w:num>
-  <w:num w:numId="2">
+  <w:num w:numId="5">
+    <w:abstractNumId w:val="9"/>
+  </w:num>
+  <w:num w:numId="6">
+    <w:abstractNumId w:val="11"/>
+  </w:num>
+  <w:num w:numId="7">
     <w:abstractNumId w:val="13"/>
   </w:num>
-  <w:num w:numId="3">
-    <w:abstractNumId w:val="15"/>
+  <w:num w:numId="8">
+    <w:abstractNumId w:val="17"/>
   </w:num>
-  <w:num w:numId="4">
-    <w:abstractNumId w:val="20"/>
-  </w:num>
-  <w:num w:numId="5">
+  <w:num w:numId="9">
     <w:abstractNumId w:val="8"/>
   </w:num>
-  <w:num w:numId="6">
-    <w:abstractNumId w:val="10"/>
+  <w:num w:numId="10">
+    <w:abstractNumId w:val="23"/>
   </w:num>
-  <w:num w:numId="7">
-    <w:abstractNumId w:val="12"/>
-  </w:num>
-  <w:num w:numId="8">
-    <w:abstractNumId w:val="16"/>
-  </w:num>
-  <w:num w:numId="9">
+  <w:num w:numId="11">
     <w:abstractNumId w:val="7"/>
   </w:num>
-  <w:num w:numId="10">
-    <w:abstractNumId w:val="22"/>
-  </w:num>
-  <w:num w:numId="11">
-    <w:abstractNumId w:val="6"/>
-  </w:num>
   <w:num w:numId="12">
-    <w:abstractNumId w:val="18"/>
+    <w:abstractNumId w:val="19"/>
   </w:num>
   <w:num w:numId="13">
     <w:abstractNumId w:val="0"/>
   </w:num>
   <w:num w:numId="14">
-    <w:abstractNumId w:val="23"/>
+    <w:abstractNumId w:val="24"/>
   </w:num>
   <w:num w:numId="15">
-    <w:abstractNumId w:val="19"/>
+    <w:abstractNumId w:val="20"/>
   </w:num>
   <w:num w:numId="16">
     <w:abstractNumId w:val="2"/>
   </w:num>
   <w:num w:numId="17">
-    <w:abstractNumId w:val="9"/>
+    <w:abstractNumId w:val="10"/>
   </w:num>
   <w:num w:numId="18">
-    <w:abstractNumId w:val="14"/>
+    <w:abstractNumId w:val="15"/>
   </w:num>
   <w:num w:numId="19">
-    <w:abstractNumId w:val="25"/>
+    <w:abstractNumId w:val="26"/>
   </w:num>
   <w:num w:numId="20">
-    <w:abstractNumId w:val="4"/>
+    <w:abstractNumId w:val="5"/>
   </w:num>
   <w:num w:numId="21">
-    <w:abstractNumId w:val="11"/>
+    <w:abstractNumId w:val="12"/>
   </w:num>
   <w:num w:numId="22">
-    <w:abstractNumId w:val="3"/>
+    <w:abstractNumId w:val="4"/>
   </w:num>
   <w:num w:numId="23">
     <w:abstractNumId w:val="1"/>
   </w:num>
   <w:num w:numId="24">
-    <w:abstractNumId w:val="26"/>
+    <w:abstractNumId w:val="27"/>
   </w:num>
   <w:num w:numId="25">
-    <w:abstractNumId w:val="5"/>
+    <w:abstractNumId w:val="6"/>
   </w:num>
   <w:num w:numId="26">
-    <w:abstractNumId w:val="24"/>
+    <w:abstractNumId w:val="25"/>
   </w:num>
   <w:num w:numId="27">
-    <w:abstractNumId w:val="17"/>
+    <w:abstractNumId w:val="18"/>
+  </w:num>
+  <w:num w:numId="28">
+    <w:abstractNumId w:val="3"/>
   </w:num>
 </w:numbering>
 </file>
@@ -8982,7 +9003,7 @@
 </file>
 
 <file path=customXml/itemProps1.xml><?xml version="1.0" encoding="utf-8"?>
-<ds:datastoreItem xmlns:ds="http://schemas.openxmlformats.org/officeDocument/2006/customXml" ds:itemID="{28D6FCB6-B0CE-4F3D-AB27-2687BED803B2}">
+<ds:datastoreItem xmlns:ds="http://schemas.openxmlformats.org/officeDocument/2006/customXml" ds:itemID="{80F2A23F-1DC2-47ED-AE48-4B67A8E36D70}">
   <ds:schemaRefs>
     <ds:schemaRef ds:uri="http://schemas.openxmlformats.org/officeDocument/2006/bibliography"/>
   </ds:schemaRefs>

</xml_diff>